<commit_message>
esta el dialogo del ordenador pero se ralal eze mañana te pido ayuda
</commit_message>
<xml_diff>
--- a/Guion 2d.docx
+++ b/Guion 2d.docx
@@ -125,210 +125,230 @@
         <w:t>,</w:t>
       </w:r>
       <w:r>
-        <w:t xml:space="preserve"> trabaja para el empres</w:t>
+        <w:t xml:space="preserve"> trabaja para el empresario y ya.</w:t>
+      </w:r>
+    </w:p>
+    <w:p>
+      <w:pPr>
+        <w:rPr>
+          <w:color w:val="002060"/>
+          <w:u w:val="single"/>
+        </w:rPr>
+      </w:pPr>
+      <w:r>
+        <w:rPr>
+          <w:color w:val="002060"/>
+          <w:u w:val="single"/>
+        </w:rPr>
+        <w:t>Invitados:</w:t>
+      </w:r>
+    </w:p>
+    <w:p>
+      <w:r>
+        <w:rPr>
+          <w:i/>
+          <w:iCs/>
+          <w:color w:val="C00000"/>
+        </w:rPr>
+        <w:t>Nathan Ring</w:t>
+      </w:r>
+      <w:r>
+        <w:rPr>
+          <w:color w:val="C00000"/>
+        </w:rPr>
+        <w:t xml:space="preserve">: </w:t>
+      </w:r>
+      <w:r>
+        <w:t xml:space="preserve">Un tipo fuerte con cara de pocos amigos que para defender a su hermano de las peleas callejeras en las que se </w:t>
+      </w:r>
+      <w:r>
+        <w:t>metía</w:t>
+      </w:r>
+      <w:r>
+        <w:t xml:space="preserve"> </w:t>
+      </w:r>
+      <w:r>
+        <w:t xml:space="preserve">acabo dejando en coma a un policía. Por ello sufre chantaje de </w:t>
+      </w:r>
+      <w:r>
+        <w:rPr>
+          <w:i/>
+          <w:iCs/>
+        </w:rPr>
+        <w:t>Zero</w:t>
+      </w:r>
+      <w:r>
+        <w:t>.</w:t>
+      </w:r>
+    </w:p>
+    <w:p>
+      <w:proofErr w:type="spellStart"/>
+      <w:r>
+        <w:rPr>
+          <w:i/>
+          <w:iCs/>
+          <w:color w:val="C00000"/>
+        </w:rPr>
+        <w:t>Laria</w:t>
+      </w:r>
+      <w:proofErr w:type="spellEnd"/>
+      <w:r>
+        <w:rPr>
+          <w:i/>
+          <w:iCs/>
+          <w:color w:val="C00000"/>
+        </w:rPr>
+        <w:t xml:space="preserve"> </w:t>
+      </w:r>
+      <w:proofErr w:type="spellStart"/>
+      <w:r>
+        <w:rPr>
+          <w:i/>
+          <w:iCs/>
+          <w:color w:val="C00000"/>
+        </w:rPr>
+        <w:t>Deystar</w:t>
+      </w:r>
+      <w:proofErr w:type="spellEnd"/>
+      <w:r>
+        <w:rPr>
+          <w:color w:val="C00000"/>
+        </w:rPr>
+        <w:t xml:space="preserve">: </w:t>
+      </w:r>
+      <w:r>
+        <w:t>Una joven y enérgica estudiante de arte con un pasado de pobreza. Para lograr su sueño de estudiar en la prestigiosa Academia de Arte tuvo que pedir dinero a Zero y al devolverlo este le sumo unos intereses desorbitados a los que ella nunca podrá hacer frente.</w:t>
+      </w:r>
+    </w:p>
+    <w:p>
+      <w:proofErr w:type="spellStart"/>
+      <w:r>
+        <w:rPr>
+          <w:i/>
+          <w:iCs/>
+          <w:color w:val="C00000"/>
+        </w:rPr>
+        <w:t>Ibuki</w:t>
+      </w:r>
+      <w:proofErr w:type="spellEnd"/>
+      <w:r>
+        <w:rPr>
+          <w:i/>
+          <w:iCs/>
+          <w:color w:val="C00000"/>
+        </w:rPr>
+        <w:t xml:space="preserve"> </w:t>
+      </w:r>
+      <w:proofErr w:type="spellStart"/>
+      <w:r>
+        <w:rPr>
+          <w:i/>
+          <w:iCs/>
+          <w:color w:val="C00000"/>
+        </w:rPr>
+        <w:t>Takemi</w:t>
+      </w:r>
+      <w:proofErr w:type="spellEnd"/>
+      <w:r>
+        <w:rPr>
+          <w:color w:val="C00000"/>
+        </w:rPr>
+        <w:t xml:space="preserve">: </w:t>
+      </w:r>
+      <w:r>
+        <w:t xml:space="preserve">Una profesora de literatura </w:t>
+      </w:r>
+      <w:r>
+        <w:t xml:space="preserve">de universidad </w:t>
+      </w:r>
+      <w:r>
+        <w:t>de origen japonés y mirada apagada</w:t>
+      </w:r>
+      <w:r>
+        <w:t>. Durante una temporada de su vida vivió con miedo a perder su trabajo debido a los rumores de su romance con uno de sus alumnos, hasta que un día pago para silenciarlos todos.</w:t>
+      </w:r>
+    </w:p>
+    <w:p>
+      <w:r>
+        <w:rPr>
+          <w:i/>
+          <w:iCs/>
+          <w:color w:val="C00000"/>
+        </w:rPr>
+        <w:t>Ezra Williams</w:t>
+      </w:r>
+      <w:r>
+        <w:rPr>
+          <w:color w:val="C00000"/>
+        </w:rPr>
+        <w:t xml:space="preserve">: </w:t>
+      </w:r>
+      <w:r>
+        <w:t>Un joven y famoso escritor de novela negra de mente r</w:t>
       </w:r>
       <w:bookmarkStart w:id="0" w:name="_GoBack"/>
       <w:bookmarkEnd w:id="0"/>
       <w:r>
-        <w:t>ario y ya.</w:t>
-      </w:r>
-    </w:p>
-    <w:p>
-      <w:pPr>
-        <w:rPr>
-          <w:color w:val="002060"/>
-          <w:u w:val="single"/>
-        </w:rPr>
-      </w:pPr>
-      <w:r>
-        <w:rPr>
-          <w:color w:val="002060"/>
-          <w:u w:val="single"/>
-        </w:rPr>
-        <w:t>Invitados:</w:t>
-      </w:r>
-    </w:p>
-    <w:p>
-      <w:r>
-        <w:rPr>
-          <w:i/>
-          <w:iCs/>
-          <w:color w:val="C00000"/>
-        </w:rPr>
-        <w:t>Nathan Ring</w:t>
-      </w:r>
-      <w:r>
-        <w:rPr>
-          <w:color w:val="C00000"/>
-        </w:rPr>
-        <w:t xml:space="preserve">: </w:t>
-      </w:r>
-      <w:r>
-        <w:t xml:space="preserve">Un tipo fuerte con cara de pocos amigos que para defender a su hermano de las peleas callejeras en las que se </w:t>
-      </w:r>
-      <w:r>
-        <w:t>metía</w:t>
-      </w:r>
-      <w:r>
-        <w:t xml:space="preserve"> </w:t>
-      </w:r>
-      <w:r>
-        <w:t xml:space="preserve">acabo dejando en coma a un policía. Por ello sufre chantaje de </w:t>
-      </w:r>
-      <w:r>
-        <w:rPr>
-          <w:i/>
-          <w:iCs/>
-        </w:rPr>
-        <w:t>Zero</w:t>
-      </w:r>
+        <w:t xml:space="preserve">etorcida. Él es quién organiza todo el crimen y pacta con los demás el plan. Es la pareja de </w:t>
+      </w:r>
+      <w:proofErr w:type="spellStart"/>
+      <w:r>
+        <w:rPr>
+          <w:i/>
+          <w:iCs/>
+        </w:rPr>
+        <w:t>Takemi</w:t>
+      </w:r>
+      <w:proofErr w:type="spellEnd"/>
       <w:r>
         <w:t>.</w:t>
       </w:r>
     </w:p>
-    <w:p>
-      <w:r>
-        <w:rPr>
-          <w:i/>
-          <w:iCs/>
-          <w:color w:val="C00000"/>
-        </w:rPr>
-        <w:t>Laria …</w:t>
-      </w:r>
-      <w:r>
-        <w:rPr>
-          <w:color w:val="C00000"/>
-        </w:rPr>
-        <w:t xml:space="preserve">: </w:t>
-      </w:r>
-      <w:r>
-        <w:t>Una joven y enérgica estudiante de arte con un pasado de pobreza. Para lograr su sueño de estudiar en la prestigiosa Academia de Arte tuvo que pedir dinero a Zero y al devolverlo este le sumo unos intereses desorbitados a los que ella nunca podrá hacer frente.</w:t>
-      </w:r>
-    </w:p>
-    <w:p>
-      <w:proofErr w:type="spellStart"/>
-      <w:r>
-        <w:rPr>
-          <w:i/>
-          <w:iCs/>
-          <w:color w:val="C00000"/>
-        </w:rPr>
-        <w:t>Ibuki</w:t>
-      </w:r>
-      <w:proofErr w:type="spellEnd"/>
-      <w:r>
-        <w:rPr>
-          <w:i/>
-          <w:iCs/>
-          <w:color w:val="C00000"/>
-        </w:rPr>
-        <w:t xml:space="preserve"> </w:t>
-      </w:r>
-      <w:proofErr w:type="spellStart"/>
-      <w:r>
-        <w:rPr>
-          <w:i/>
-          <w:iCs/>
-          <w:color w:val="C00000"/>
-        </w:rPr>
-        <w:t>Takemi</w:t>
-      </w:r>
-      <w:proofErr w:type="spellEnd"/>
-      <w:r>
-        <w:rPr>
-          <w:color w:val="C00000"/>
-        </w:rPr>
-        <w:t xml:space="preserve">: </w:t>
-      </w:r>
-      <w:r>
-        <w:t xml:space="preserve">Una profesora de literatura </w:t>
-      </w:r>
-      <w:r>
-        <w:t xml:space="preserve">de universidad </w:t>
-      </w:r>
-      <w:r>
-        <w:t>de origen japonés y mirada apagada</w:t>
-      </w:r>
-      <w:r>
-        <w:t>. Durante una temporada de su vida vivió con miedo a perder su trabajo debido a los rumores de su romance con uno de sus alumnos, hasta que un día pago para silenciarlos todos.</w:t>
-      </w:r>
-    </w:p>
-    <w:p>
-      <w:r>
-        <w:rPr>
-          <w:i/>
-          <w:iCs/>
-          <w:color w:val="C00000"/>
-        </w:rPr>
-        <w:t>Ezra Williams</w:t>
-      </w:r>
-      <w:r>
-        <w:rPr>
-          <w:color w:val="C00000"/>
-        </w:rPr>
-        <w:t xml:space="preserve">: </w:t>
-      </w:r>
-      <w:r>
-        <w:t xml:space="preserve">Un joven y famoso escritor de novela negra de mente retorcida. Él es quién organiza todo el crimen y pacta con los demás el plan. Es la pareja de </w:t>
-      </w:r>
-      <w:proofErr w:type="spellStart"/>
-      <w:r>
-        <w:rPr>
-          <w:i/>
-          <w:iCs/>
-        </w:rPr>
-        <w:t>Takemi</w:t>
-      </w:r>
-      <w:proofErr w:type="spellEnd"/>
+    <w:p/>
+    <w:p>
+      <w:pPr>
+        <w:rPr>
+          <w:i/>
+          <w:iCs/>
+          <w:color w:val="70AD47" w:themeColor="accent6"/>
+        </w:rPr>
+      </w:pPr>
+      <w:r>
+        <w:rPr>
+          <w:i/>
+          <w:iCs/>
+          <w:color w:val="70AD47" w:themeColor="accent6"/>
+        </w:rPr>
+        <w:t>Gui</w:t>
+      </w:r>
+      <w:r>
+        <w:rPr>
+          <w:i/>
+          <w:iCs/>
+          <w:color w:val="70AD47" w:themeColor="accent6"/>
+        </w:rPr>
+        <w:t>o</w:t>
+      </w:r>
+      <w:r>
+        <w:rPr>
+          <w:i/>
+          <w:iCs/>
+          <w:color w:val="70AD47" w:themeColor="accent6"/>
+        </w:rPr>
+        <w:t>n para nosotros para ver que tenemos que ir haciendo</w:t>
+      </w:r>
+    </w:p>
+    <w:p>
+      <w:r>
+        <w:t>Estás fuera en la terraza del yate y viene la mano derecha del anfitrión a decirte que entres, que la presentación</w:t>
+      </w:r>
+      <w:r>
+        <w:t xml:space="preserve"> va a comenzar</w:t>
+      </w:r>
       <w:r>
         <w:t>.</w:t>
       </w:r>
     </w:p>
-    <w:p/>
-    <w:p>
-      <w:pPr>
-        <w:rPr>
-          <w:i/>
-          <w:iCs/>
-          <w:color w:val="70AD47" w:themeColor="accent6"/>
-        </w:rPr>
-      </w:pPr>
-      <w:r>
-        <w:rPr>
-          <w:i/>
-          <w:iCs/>
-          <w:color w:val="70AD47" w:themeColor="accent6"/>
-        </w:rPr>
-        <w:t>Gui</w:t>
-      </w:r>
-      <w:r>
-        <w:rPr>
-          <w:i/>
-          <w:iCs/>
-          <w:color w:val="70AD47" w:themeColor="accent6"/>
-        </w:rPr>
-        <w:t>o</w:t>
-      </w:r>
-      <w:r>
-        <w:rPr>
-          <w:i/>
-          <w:iCs/>
-          <w:color w:val="70AD47" w:themeColor="accent6"/>
-        </w:rPr>
-        <w:t>n para nosotros para ver que tenemos que ir haciendo</w:t>
-      </w:r>
-    </w:p>
-    <w:p>
-      <w:r>
-        <w:t>Estás fuera en la terraza del yate y viene la mano derecha del anfitrión a decirte que entres, que la presentación</w:t>
-      </w:r>
-      <w:r>
-        <w:t xml:space="preserve"> va a comenzar</w:t>
-      </w:r>
-      <w:r>
-        <w:t>.</w:t>
-      </w:r>
-    </w:p>
     <w:p>
       <w:pPr>
         <w:ind w:left="708"/>
@@ -397,13 +417,7 @@
         <w:t>s de</w:t>
       </w:r>
       <w:r>
-        <w:t xml:space="preserve"> presentarse a todos se acerca a ti, necesita hablar contigo de algo importante. Pero </w:t>
-      </w:r>
-      <w:r>
-        <w:t>antes de que pueda decir nada</w:t>
-      </w:r>
-      <w:r>
-        <w:t xml:space="preserve"> se apagan las luces de toda la sala.</w:t>
+        <w:t xml:space="preserve"> presentarse a todos se acerca a ti, necesita hablar contigo de algo importante. Pero antes de que pueda decir nada se apagan las luces de toda la sala.</w:t>
       </w:r>
     </w:p>
     <w:p>

</xml_diff>